<commit_message>
Commit #09 - DATAPOA establishments including
</commit_message>
<xml_diff>
--- a/MelhorPreco/others/Relatório - Projeto de Desenvolvimento.docx
+++ b/MelhorPreco/others/Relatório - Projeto de Desenvolvimento.docx
@@ -838,15 +838,7 @@
         <w:rPr>
           <w:sz w:val="28"/>
         </w:rPr>
-        <w:t xml:space="preserve"> Para a </w:t>
-      </w:r>
-      <w:bookmarkStart w:id="0" w:name="_GoBack"/>
-      <w:bookmarkEnd w:id="0"/>
-      <w:r>
-        <w:rPr>
-          <w:sz w:val="28"/>
-        </w:rPr>
-        <w:t xml:space="preserve">utilização dessa estrutura de dados, foi utilizado no projeto os códigos do Professor Rafael </w:t>
+        <w:t xml:space="preserve"> Para a utilização dessa estrutura de dados, foi utilizado no projeto os códigos do Professor Rafael </w:t>
       </w:r>
       <w:proofErr w:type="spellStart"/>
       <w:r>
@@ -1551,6 +1543,54 @@
           <w:sz w:val="28"/>
         </w:rPr>
       </w:pPr>
+    </w:p>
+    <w:p>
+      <w:pPr>
+        <w:spacing w:after="0"/>
+        <w:ind w:firstLine="360"/>
+        <w:jc w:val="both"/>
+        <w:rPr>
+          <w:sz w:val="28"/>
+        </w:rPr>
+      </w:pPr>
+      <w:r>
+        <w:rPr>
+          <w:sz w:val="28"/>
+        </w:rPr>
+        <w:t xml:space="preserve">O código-fonte atual desse projeto está presente no GitHub no seguinte endereço: </w:t>
+      </w:r>
+    </w:p>
+    <w:p>
+      <w:pPr>
+        <w:spacing w:after="0"/>
+        <w:ind w:firstLine="360"/>
+        <w:jc w:val="both"/>
+        <w:rPr>
+          <w:sz w:val="28"/>
+        </w:rPr>
+      </w:pPr>
+      <w:hyperlink r:id="rId14" w:history="1">
+        <w:r>
+          <w:rPr>
+            <w:rStyle w:val="Hyperlink"/>
+            <w:sz w:val="28"/>
+          </w:rPr>
+          <w:t>https://github.com/lucianossj/MelhorPreco</w:t>
+        </w:r>
+      </w:hyperlink>
+    </w:p>
+    <w:p>
+      <w:pPr>
+        <w:spacing w:after="0"/>
+        <w:ind w:firstLine="360"/>
+        <w:jc w:val="both"/>
+        <w:rPr>
+          <w:sz w:val="28"/>
+          <w:u w:val="single"/>
+        </w:rPr>
+      </w:pPr>
+      <w:bookmarkStart w:id="0" w:name="_GoBack"/>
+      <w:bookmarkEnd w:id="0"/>
     </w:p>
     <w:sectPr>
       <w:pgSz w:w="11906" w:h="16838"/>

</xml_diff>